<commit_message>
final game presentation and GDD
</commit_message>
<xml_diff>
--- a/Document/Game Design Document.docx
+++ b/Document/Game Design Document.docx
@@ -232,7 +232,13 @@
         <w:t>Game Concept:</w:t>
       </w:r>
       <w:r>
-        <w:t xml:space="preserve"> An endless arcade game where players guide characters through roads, rivers, and other hazards to score as high as possible.</w:t>
+        <w:t xml:space="preserve"> An</w:t>
+      </w:r>
+      <w:r>
+        <w:t xml:space="preserve"> </w:t>
+      </w:r>
+      <w:r>
+        <w:t>arcade game where players guide characters through roads, rivers, and other to score as high as possible.</w:t>
       </w:r>
     </w:p>
     <w:p>
@@ -250,7 +256,10 @@
         <w:t>Game Document Author:</w:t>
       </w:r>
       <w:r>
-        <w:t xml:space="preserve"> [Author's Name]</w:t>
+        <w:t xml:space="preserve"> </w:t>
+      </w:r>
+      <w:r>
+        <w:t>Rudra Patel</w:t>
       </w:r>
     </w:p>
     <w:p>
@@ -352,7 +361,7 @@
     <w:p>
       <w:r>
         <w:pict w14:anchorId="660B0416">
-          <v:rect id="_x0000_i1091" style="width:0;height:1.5pt" o:hralign="center" o:hrstd="t" o:hr="t" fillcolor="#a0a0a0" stroked="f"/>
+          <v:rect id="_x0000_i1025" style="width:0;height:1.5pt" o:hralign="center" o:hrstd="t" o:hr="t" fillcolor="#a0a0a0" stroked="f"/>
         </w:pict>
       </w:r>
     </w:p>
@@ -376,7 +385,7 @@
         <w:t>Go Safe</w:t>
       </w:r>
       <w:r>
-        <w:t xml:space="preserve"> is an endless arcade game where players navigate a vibrant, procedurally generated environment filled with roads, rivers, train tracks, and more. Inspired by games like Frogger and </w:t>
+        <w:t xml:space="preserve"> is an arcade game where players navigate a vibrant, procedurally generated environment filled with roads, rivers, train tracks, and more. Inspired by games like Frogger and </w:t>
       </w:r>
       <w:proofErr w:type="spellStart"/>
       <w:r>
@@ -438,7 +447,13 @@
         <w:t>Technical Form:</w:t>
       </w:r>
       <w:r>
-        <w:t xml:space="preserve"> 3D voxel art with a modern, colorful aesthetic</w:t>
+        <w:t xml:space="preserve"> </w:t>
+      </w:r>
+      <w:r>
+        <w:t>2</w:t>
+      </w:r>
+      <w:r>
+        <w:t>D voxel art with a modern, colorful aesthetic</w:t>
       </w:r>
     </w:p>
     <w:p>
@@ -507,7 +522,7 @@
     <w:p>
       <w:r>
         <w:pict w14:anchorId="4FA8B062">
-          <v:rect id="_x0000_i1092" style="width:0;height:1.5pt" o:hralign="center" o:hrstd="t" o:hr="t" fillcolor="#a0a0a0" stroked="f"/>
+          <v:rect id="_x0000_i1026" style="width:0;height:1.5pt" o:hralign="center" o:hrstd="t" o:hr="t" fillcolor="#a0a0a0" stroked="f"/>
         </w:pict>
       </w:r>
     </w:p>
@@ -569,6 +584,17 @@
         </w:numPr>
       </w:pPr>
       <w:r>
+        <w:t>Endless Runner</w:t>
+      </w:r>
+    </w:p>
+    <w:p>
+      <w:pPr>
+        <w:numPr>
+          <w:ilvl w:val="0"/>
+          <w:numId w:val="5"/>
+        </w:numPr>
+      </w:pPr>
+      <w:r>
         <w:t>Strategy</w:t>
       </w:r>
     </w:p>
@@ -806,6 +832,7 @@
           <w:b/>
           <w:bCs/>
         </w:rPr>
+        <w:lastRenderedPageBreak/>
         <w:t>Player Immersion:</w:t>
       </w:r>
     </w:p>
@@ -817,7 +844,6 @@
         </w:numPr>
       </w:pPr>
       <w:r>
-        <w:lastRenderedPageBreak/>
         <w:t>Tactical: Planning the safest route.</w:t>
       </w:r>
     </w:p>
@@ -846,7 +872,7 @@
     <w:p>
       <w:r>
         <w:pict w14:anchorId="15838B20">
-          <v:rect id="_x0000_i1093" style="width:0;height:1.5pt" o:hralign="center" o:hrstd="t" o:hr="t" fillcolor="#a0a0a0" stroked="f"/>
+          <v:rect id="_x0000_i1027" style="width:0;height:1.5pt" o:hralign="center" o:hrstd="t" o:hr="t" fillcolor="#a0a0a0" stroked="f"/>
         </w:pict>
       </w:r>
     </w:p>
@@ -1149,6 +1175,7 @@
           <w:b/>
           <w:bCs/>
         </w:rPr>
+        <w:lastRenderedPageBreak/>
         <w:t>Screen Flow:</w:t>
       </w:r>
     </w:p>
@@ -1160,7 +1187,6 @@
         </w:numPr>
       </w:pPr>
       <w:r>
-        <w:lastRenderedPageBreak/>
         <w:t>Start Screen -&gt; Gameplay -&gt; Game Over Screen -&gt; High Score or Retry</w:t>
       </w:r>
     </w:p>
@@ -1239,28 +1265,8 @@
     </w:p>
     <w:p>
       <w:r>
-        <w:rPr>
-          <w:b/>
-          <w:bCs/>
-        </w:rPr>
-        <w:t>Cheats and Easter Eggs:</w:t>
-      </w:r>
-    </w:p>
-    <w:p>
-      <w:pPr>
-        <w:numPr>
-          <w:ilvl w:val="0"/>
-          <w:numId w:val="22"/>
-        </w:numPr>
-      </w:pPr>
-      <w:r>
-        <w:t>Unlockable secret characters or themes by achieving milestones.</w:t>
-      </w:r>
-    </w:p>
-    <w:p>
-      <w:r>
         <w:pict w14:anchorId="727D1733">
-          <v:rect id="_x0000_i1094" style="width:0;height:1.5pt" o:hralign="center" o:hrstd="t" o:hr="t" fillcolor="#a0a0a0" stroked="f"/>
+          <v:rect id="_x0000_i1028" style="width:0;height:1.5pt" o:hralign="center" o:hrstd="t" o:hr="t" fillcolor="#a0a0a0" stroked="f"/>
         </w:pict>
       </w:r>
     </w:p>
@@ -1358,7 +1364,7 @@
     <w:p>
       <w:r>
         <w:pict w14:anchorId="43EFF1CB">
-          <v:rect id="_x0000_i1095" style="width:0;height:1.5pt" o:hralign="center" o:hrstd="t" o:hr="t" fillcolor="#a0a0a0" stroked="f"/>
+          <v:rect id="_x0000_i1029" style="width:0;height:1.5pt" o:hralign="center" o:hrstd="t" o:hr="t" fillcolor="#a0a0a0" stroked="f"/>
         </w:pict>
       </w:r>
     </w:p>
@@ -1515,7 +1521,6 @@
           <w:b/>
           <w:bCs/>
         </w:rPr>
-        <w:lastRenderedPageBreak/>
         <w:t>Progress Assessment:</w:t>
       </w:r>
     </w:p>
@@ -1527,6 +1532,7 @@
         </w:numPr>
       </w:pPr>
       <w:r>
+        <w:lastRenderedPageBreak/>
         <w:t>Scores displayed prominently.</w:t>
       </w:r>
     </w:p>
@@ -1544,7 +1550,7 @@
     <w:p>
       <w:r>
         <w:pict w14:anchorId="671BD2BC">
-          <v:rect id="_x0000_i1096" style="width:0;height:1.5pt" o:hralign="center" o:hrstd="t" o:hr="t" fillcolor="#a0a0a0" stroked="f"/>
+          <v:rect id="_x0000_i1030" style="width:0;height:1.5pt" o:hralign="center" o:hrstd="t" o:hr="t" fillcolor="#a0a0a0" stroked="f"/>
         </w:pict>
       </w:r>
     </w:p>
@@ -1658,39 +1664,8 @@
     </w:p>
     <w:p>
       <w:r>
-        <w:rPr>
-          <w:b/>
-          <w:bCs/>
-        </w:rPr>
-        <w:t>Help System:</w:t>
-      </w:r>
-    </w:p>
-    <w:p>
-      <w:pPr>
-        <w:numPr>
-          <w:ilvl w:val="0"/>
-          <w:numId w:val="32"/>
-        </w:numPr>
-      </w:pPr>
-      <w:r>
-        <w:t>Optional tutorial for new players.</w:t>
-      </w:r>
-    </w:p>
-    <w:p>
-      <w:pPr>
-        <w:numPr>
-          <w:ilvl w:val="0"/>
-          <w:numId w:val="32"/>
-        </w:numPr>
-      </w:pPr>
-      <w:r>
-        <w:t>Pop-up hints during gameplay.</w:t>
-      </w:r>
-    </w:p>
-    <w:p>
-      <w:r>
         <w:pict w14:anchorId="317055E8">
-          <v:rect id="_x0000_i1097" style="width:0;height:1.5pt" o:hralign="center" o:hrstd="t" o:hr="t" fillcolor="#a0a0a0" stroked="f"/>
+          <v:rect id="_x0000_i1039" style="width:0;height:1.5pt" o:hralign="center" o:hrstd="t" o:hr="t" fillcolor="#a0a0a0" stroked="f"/>
         </w:pict>
       </w:r>
     </w:p>
@@ -1748,7 +1723,7 @@
     <w:p>
       <w:r>
         <w:pict w14:anchorId="3D9C766E">
-          <v:rect id="_x0000_i1098" style="width:0;height:1.5pt" o:hralign="center" o:hrstd="t" o:hr="t" fillcolor="#a0a0a0" stroked="f"/>
+          <v:rect id="_x0000_i1032" style="width:0;height:1.5pt" o:hralign="center" o:hrstd="t" o:hr="t" fillcolor="#a0a0a0" stroked="f"/>
         </w:pict>
       </w:r>
     </w:p>
@@ -1792,7 +1767,7 @@
     <w:p>
       <w:r>
         <w:pict w14:anchorId="367828F0">
-          <v:rect id="_x0000_i1099" style="width:0;height:1.5pt" o:hralign="center" o:hrstd="t" o:hr="t" fillcolor="#a0a0a0" stroked="f"/>
+          <v:rect id="_x0000_i1033" style="width:0;height:1.5pt" o:hralign="center" o:hrstd="t" o:hr="t" fillcolor="#a0a0a0" stroked="f"/>
         </w:pict>
       </w:r>
     </w:p>
@@ -1825,7 +1800,7 @@
     <w:p>
       <w:r>
         <w:pict w14:anchorId="3AC743E6">
-          <v:rect id="_x0000_i1100" style="width:0;height:1.5pt" o:hralign="center" o:hrstd="t" o:hr="t" fillcolor="#a0a0a0" stroked="f"/>
+          <v:rect id="_x0000_i1034" style="width:0;height:1.5pt" o:hralign="center" o:hrstd="t" o:hr="t" fillcolor="#a0a0a0" stroked="f"/>
         </w:pict>
       </w:r>
     </w:p>
@@ -1852,8 +1827,7 @@
         </w:numPr>
       </w:pPr>
       <w:r>
-        <w:lastRenderedPageBreak/>
-        <w:t>Platforms: Mobile, PC.</w:t>
+        <w:t>Platforms: PC.</w:t>
       </w:r>
     </w:p>
     <w:p>
@@ -1870,7 +1844,7 @@
     <w:p>
       <w:r>
         <w:pict w14:anchorId="098497B0">
-          <v:rect id="_x0000_i1101" style="width:0;height:1.5pt" o:hralign="center" o:hrstd="t" o:hr="t" fillcolor="#a0a0a0" stroked="f"/>
+          <v:rect id="_x0000_i1035" style="width:0;height:1.5pt" o:hralign="center" o:hrstd="t" o:hr="t" fillcolor="#a0a0a0" stroked="f"/>
         </w:pict>
       </w:r>
     </w:p>
@@ -1897,6 +1871,7 @@
         </w:numPr>
       </w:pPr>
       <w:r>
+        <w:lastRenderedPageBreak/>
         <w:t xml:space="preserve">Built with </w:t>
       </w:r>
       <w:r>

</xml_diff>